<commit_message>
fin PMP + ajout png
</commit_message>
<xml_diff>
--- a/Livrables/Fiche_Commerciale/Fiche_Commerciale .docx
+++ b/Livrables/Fiche_Commerciale/Fiche_Commerciale .docx
@@ -1,6 +1,6 @@
 
 <file path=word/document.xml><?xml version="1.0" encoding="utf-8"?>
-<w:document xmlns:wpc="http://schemas.microsoft.com/office/word/2010/wordprocessingCanvas" xmlns:mc="http://schemas.openxmlformats.org/markup-compatibility/2006" xmlns:o="urn:schemas-microsoft-com:office:office" xmlns:r="http://schemas.openxmlformats.org/officeDocument/2006/relationships" xmlns:m="http://schemas.openxmlformats.org/officeDocument/2006/math" xmlns:v="urn:schemas-microsoft-com:vml" xmlns:wp14="http://schemas.microsoft.com/office/word/2010/wordprocessingDrawing" xmlns:wp="http://schemas.openxmlformats.org/drawingml/2006/wordprocessingDrawing" xmlns:w10="urn:schemas-microsoft-com:office:word" xmlns:w="http://schemas.openxmlformats.org/wordprocessingml/2006/main" xmlns:w14="http://schemas.microsoft.com/office/word/2010/wordml" xmlns:wpg="http://schemas.microsoft.com/office/word/2010/wordprocessingGroup" xmlns:wpi="http://schemas.microsoft.com/office/word/2010/wordprocessingInk" xmlns:wne="http://schemas.microsoft.com/office/word/2006/wordml" xmlns:wps="http://schemas.microsoft.com/office/word/2010/wordprocessingShape" mc:Ignorable="w14 wp14">
+<w:document xmlns:wpc="http://schemas.microsoft.com/office/word/2010/wordprocessingCanvas" xmlns:mo="http://schemas.microsoft.com/office/mac/office/2008/main" xmlns:mc="http://schemas.openxmlformats.org/markup-compatibility/2006" xmlns:mv="urn:schemas-microsoft-com:mac:vml" xmlns:o="urn:schemas-microsoft-com:office:office" xmlns:r="http://schemas.openxmlformats.org/officeDocument/2006/relationships" xmlns:m="http://schemas.openxmlformats.org/officeDocument/2006/math" xmlns:v="urn:schemas-microsoft-com:vml" xmlns:wp14="http://schemas.microsoft.com/office/word/2010/wordprocessingDrawing" xmlns:wp="http://schemas.openxmlformats.org/drawingml/2006/wordprocessingDrawing" xmlns:w10="urn:schemas-microsoft-com:office:word" xmlns:w="http://schemas.openxmlformats.org/wordprocessingml/2006/main" xmlns:w14="http://schemas.microsoft.com/office/word/2010/wordml" xmlns:wpg="http://schemas.microsoft.com/office/word/2010/wordprocessingGroup" xmlns:wpi="http://schemas.microsoft.com/office/word/2010/wordprocessingInk" xmlns:wne="http://schemas.microsoft.com/office/word/2006/wordml" xmlns:wps="http://schemas.microsoft.com/office/word/2010/wordprocessingShape" mc:Ignorable="w14 wp14">
   <w:body>
     <w:p>
       <w:pPr>
@@ -11,142 +11,85 @@
       <w:r>
         <w:br w:type="page"/>
       </w:r>
+      <w:bookmarkStart w:id="0" w:name="_GoBack"/>
+      <w:bookmarkEnd w:id="0"/>
       <w:r>
         <w:rPr>
+          <w:rFonts w:eastAsia="Times New Roman" w:cs="Times New Roman"/>
           <w:noProof/>
           <w:lang w:val="en-US"/>
         </w:rPr>
         <w:lastRenderedPageBreak/>
-        <mc:AlternateContent>
-          <mc:Choice Requires="wps">
-            <w:drawing>
-              <wp:anchor distT="0" distB="0" distL="114300" distR="114300" simplePos="0" relativeHeight="251668527" behindDoc="0" locked="0" layoutInCell="0" allowOverlap="1" wp14:anchorId="07950DFD" wp14:editId="7ABB4BC4">
-                <wp:simplePos x="0" y="0"/>
-                <wp:positionH relativeFrom="page">
-                  <wp:posOffset>771525</wp:posOffset>
-                </wp:positionH>
-                <wp:positionV relativeFrom="page">
-                  <wp:posOffset>549910</wp:posOffset>
-                </wp:positionV>
-                <wp:extent cx="5794375" cy="584835"/>
-                <wp:effectExtent l="0" t="0" r="0" b="24765"/>
-                <wp:wrapTight wrapText="bothSides">
-                  <wp:wrapPolygon edited="0">
-                    <wp:start x="95" y="0"/>
-                    <wp:lineTo x="95" y="21577"/>
-                    <wp:lineTo x="21399" y="21577"/>
-                    <wp:lineTo x="21399" y="0"/>
-                    <wp:lineTo x="95" y="0"/>
-                  </wp:wrapPolygon>
-                </wp:wrapTight>
-                <wp:docPr id="36" name="Text Box 25"/>
-                <wp:cNvGraphicFramePr>
-                  <a:graphicFrameLocks xmlns:a="http://schemas.openxmlformats.org/drawingml/2006/main"/>
-                </wp:cNvGraphicFramePr>
-                <a:graphic xmlns:a="http://schemas.openxmlformats.org/drawingml/2006/main">
-                  <a:graphicData uri="http://schemas.microsoft.com/office/word/2010/wordprocessingShape">
-                    <wps:wsp>
-                      <wps:cNvSpPr txBox="1">
-                        <a:spLocks noChangeArrowheads="1"/>
-                      </wps:cNvSpPr>
-                      <wps:spPr bwMode="auto">
-                        <a:xfrm>
-                          <a:off x="0" y="0"/>
-                          <a:ext cx="5794375" cy="584835"/>
-                        </a:xfrm>
-                        <a:prstGeom prst="rect">
-                          <a:avLst/>
-                        </a:prstGeom>
-                        <a:noFill/>
-                        <a:ln>
-                          <a:noFill/>
-                        </a:ln>
-                        <a:extLst>
-                          <a:ext uri="{909E8E84-426E-40DD-AFC4-6F175D3DCCD1}">
-                            <a14:hiddenFill xmlns:a14="http://schemas.microsoft.com/office/drawing/2010/main">
-                              <a:solidFill>
-                                <a:srgbClr val="FFFFFF"/>
-                              </a:solidFill>
-                            </a14:hiddenFill>
-                          </a:ext>
-                          <a:ext uri="{91240B29-F687-4F45-9708-019B960494DF}">
-                            <a14:hiddenLine xmlns:a14="http://schemas.microsoft.com/office/drawing/2010/main" w="9525">
-                              <a:solidFill>
-                                <a:srgbClr val="000000"/>
-                              </a:solidFill>
-                              <a:miter lim="800000"/>
-                              <a:headEnd/>
-                              <a:tailEnd/>
-                            </a14:hiddenLine>
-                          </a:ext>
-                          <a:ext uri="{FAA26D3D-D897-4be2-8F04-BA451C77F1D7}">
-                            <ma14:placeholderFlag xmlns:ma14="http://schemas.microsoft.com/office/mac/drawingml/2011/main" xmlns:w="http://schemas.openxmlformats.org/wordprocessingml/2006/main" xmlns:w10="urn:schemas-microsoft-com:office:word" xmlns:v="urn:schemas-microsoft-com:vml" xmlns:o="urn:schemas-microsoft-com:office:office" xmlns:mv="urn:schemas-microsoft-com:mac:vml" xmlns:mo="http://schemas.microsoft.com/office/mac/office/2008/main" xmlns=""/>
-                          </a:ext>
-                        </a:extLst>
-                      </wps:spPr>
-                      <wps:txbx>
-                        <w:txbxContent>
-                          <w:p>
-                            <w:pPr>
-                              <w:pStyle w:val="Heading1"/>
-                              <w:rPr>
-                                <w:lang w:val="fr-FR"/>
-                              </w:rPr>
-                            </w:pPr>
-                            <w:r>
-                              <w:rPr>
-                                <w:lang w:val="fr-FR"/>
-                              </w:rPr>
-                              <w:t>LOGO GREENWATCHER</w:t>
-                            </w:r>
-                          </w:p>
-                        </w:txbxContent>
-                      </wps:txbx>
-                      <wps:bodyPr rot="0" vert="horz" wrap="square" lIns="91440" tIns="0" rIns="91440" bIns="0" anchor="t" anchorCtr="0" upright="1">
-                        <a:noAutofit/>
-                      </wps:bodyPr>
-                    </wps:wsp>
-                  </a:graphicData>
-                </a:graphic>
-                <wp14:sizeRelH relativeFrom="page">
-                  <wp14:pctWidth>0</wp14:pctWidth>
-                </wp14:sizeRelH>
-                <wp14:sizeRelV relativeFrom="page">
-                  <wp14:pctHeight>0</wp14:pctHeight>
-                </wp14:sizeRelV>
-              </wp:anchor>
-            </w:drawing>
-          </mc:Choice>
-          <mc:Fallback xmlns:mv="urn:schemas-microsoft-com:mac:vml" xmlns:mo="http://schemas.microsoft.com/office/mac/office/2008/main">
-            <w:pict>
-              <v:shapetype id="_x0000_t202" coordsize="21600,21600" o:spt="202" path="m0,0l0,21600,21600,21600,21600,0xe">
-                <v:stroke joinstyle="miter"/>
-                <v:path gradientshapeok="t" o:connecttype="rect"/>
-              </v:shapetype>
-              <v:shape id="Text Box 25" o:spid="_x0000_s1026" type="#_x0000_t202" style="position:absolute;margin-left:60.75pt;margin-top:43.3pt;width:456.25pt;height:46.05pt;z-index:251668527;visibility:visible;mso-wrap-style:square;mso-width-percent:0;mso-height-percent:0;mso-wrap-distance-left:9pt;mso-wrap-distance-top:0;mso-wrap-distance-right:9pt;mso-wrap-distance-bottom:0;mso-position-horizontal:absolute;mso-position-horizontal-relative:page;mso-position-vertical:absolute;mso-position-vertical-relative:page;mso-width-percent:0;mso-height-percent:0;mso-width-relative:page;mso-height-relative:page;v-text-anchor:top" o:gfxdata="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" o:allowincell="f" filled="f" stroked="f">
-                <v:textbox inset=",0,,0">
-                  <w:txbxContent>
-                    <w:p>
-                      <w:pPr>
-                        <w:pStyle w:val="Heading1"/>
-                        <w:rPr>
-                          <w:lang w:val="fr-FR"/>
-                        </w:rPr>
-                      </w:pPr>
-                      <w:r>
-                        <w:rPr>
-                          <w:lang w:val="fr-FR"/>
-                        </w:rPr>
-                        <w:t>LOGO GREENWATCHER</w:t>
-                      </w:r>
-                    </w:p>
-                  </w:txbxContent>
-                </v:textbox>
-                <w10:wrap type="tight" anchorx="page" anchory="page"/>
-              </v:shape>
-            </w:pict>
-          </mc:Fallback>
-        </mc:AlternateContent>
+        <w:drawing>
+          <wp:anchor distT="0" distB="0" distL="114300" distR="114300" simplePos="0" relativeHeight="251667503" behindDoc="0" locked="0" layoutInCell="1" allowOverlap="1" wp14:anchorId="560AB2D7" wp14:editId="64145B8C">
+            <wp:simplePos x="0" y="0"/>
+            <wp:positionH relativeFrom="page">
+              <wp:posOffset>457200</wp:posOffset>
+            </wp:positionH>
+            <wp:positionV relativeFrom="page">
+              <wp:posOffset>381000</wp:posOffset>
+            </wp:positionV>
+            <wp:extent cx="5475605" cy="912495"/>
+            <wp:effectExtent l="0" t="0" r="10795" b="1905"/>
+            <wp:wrapThrough wrapText="bothSides">
+              <wp:wrapPolygon edited="0">
+                <wp:start x="0" y="0"/>
+                <wp:lineTo x="0" y="21044"/>
+                <wp:lineTo x="21542" y="21044"/>
+                <wp:lineTo x="21542" y="0"/>
+                <wp:lineTo x="0" y="0"/>
+              </wp:wrapPolygon>
+            </wp:wrapThrough>
+            <wp:docPr id="5" name="Picture 2" descr="Macintosh HD:Users:alexandrelefoulon:Desktop:projet-ingenierie:Livrables:Fiche_Commerciale:png:Logo.png"/>
+            <wp:cNvGraphicFramePr>
+              <a:graphicFrameLocks xmlns:a="http://schemas.openxmlformats.org/drawingml/2006/main" noChangeAspect="1"/>
+            </wp:cNvGraphicFramePr>
+            <a:graphic xmlns:a="http://schemas.openxmlformats.org/drawingml/2006/main">
+              <a:graphicData uri="http://schemas.openxmlformats.org/drawingml/2006/picture">
+                <pic:pic xmlns:pic="http://schemas.openxmlformats.org/drawingml/2006/picture">
+                  <pic:nvPicPr>
+                    <pic:cNvPr id="0" name="Picture 2" descr="Macintosh HD:Users:alexandrelefoulon:Desktop:projet-ingenierie:Livrables:Fiche_Commerciale:png:Logo.png"/>
+                    <pic:cNvPicPr>
+                      <a:picLocks noChangeAspect="1" noChangeArrowheads="1"/>
+                    </pic:cNvPicPr>
+                  </pic:nvPicPr>
+                  <pic:blipFill>
+                    <a:blip r:embed="rId8">
+                      <a:extLst>
+                        <a:ext uri="{28A0092B-C50C-407E-A947-70E740481C1C}">
+                          <a14:useLocalDpi xmlns:a14="http://schemas.microsoft.com/office/drawing/2010/main" val="0"/>
+                        </a:ext>
+                      </a:extLst>
+                    </a:blip>
+                    <a:srcRect/>
+                    <a:stretch>
+                      <a:fillRect/>
+                    </a:stretch>
+                  </pic:blipFill>
+                  <pic:spPr bwMode="auto">
+                    <a:xfrm>
+                      <a:off x="0" y="0"/>
+                      <a:ext cx="5475605" cy="912495"/>
+                    </a:xfrm>
+                    <a:prstGeom prst="rect">
+                      <a:avLst/>
+                    </a:prstGeom>
+                    <a:noFill/>
+                    <a:ln>
+                      <a:noFill/>
+                    </a:ln>
+                  </pic:spPr>
+                </pic:pic>
+              </a:graphicData>
+            </a:graphic>
+            <wp14:sizeRelH relativeFrom="page">
+              <wp14:pctWidth>0</wp14:pctWidth>
+            </wp14:sizeRelH>
+            <wp14:sizeRelV relativeFrom="page">
+              <wp14:pctHeight>0</wp14:pctHeight>
+            </wp14:sizeRelV>
+          </wp:anchor>
+        </w:drawing>
       </w:r>
       <w:r>
         <w:rPr>
@@ -155,7 +98,7 @@
           <w:lang w:val="en-US"/>
         </w:rPr>
         <w:drawing>
-          <wp:anchor distT="0" distB="0" distL="114300" distR="114300" simplePos="0" relativeHeight="251666479" behindDoc="0" locked="0" layoutInCell="1" allowOverlap="1" wp14:anchorId="076DDCCF" wp14:editId="5CE6FFBD">
+          <wp:anchor distT="0" distB="0" distL="114300" distR="114300" simplePos="0" relativeHeight="251666479" behindDoc="0" locked="0" layoutInCell="1" allowOverlap="1" wp14:anchorId="076DDCCF" wp14:editId="4C7333C3">
             <wp:simplePos x="0" y="0"/>
             <wp:positionH relativeFrom="page">
               <wp:posOffset>6675120</wp:posOffset>
@@ -192,7 +135,7 @@
                     </pic:cNvPicPr>
                   </pic:nvPicPr>
                   <pic:blipFill>
-                    <a:blip r:embed="rId8">
+                    <a:blip r:embed="rId9">
                       <a:extLst>
                         <a:ext uri="{28A0092B-C50C-407E-A947-70E740481C1C}">
                           <a14:useLocalDpi xmlns:a14="http://schemas.microsoft.com/office/drawing/2010/main" val="0"/>
@@ -260,8 +203,6 @@
         </w:rPr>
       </w:pPr>
     </w:p>
-    <w:bookmarkStart w:id="0" w:name="_GoBack"/>
-    <w:bookmarkEnd w:id="0"/>
     <w:p>
       <w:r>
         <w:rPr>
@@ -313,14 +254,14 @@
                           <a:noFill/>
                         </a:ln>
                         <a:extLst>
-                          <a:ext uri="{909E8E84-426E-40DD-AFC4-6F175D3DCCD1}">
+                          <a:ext uri="{909E8E84-426E-40dd-AFC4-6F175D3DCCD1}">
                             <a14:hiddenFill xmlns:a14="http://schemas.microsoft.com/office/drawing/2010/main">
                               <a:solidFill>
                                 <a:srgbClr val="FFFFFF"/>
                               </a:solidFill>
                             </a14:hiddenFill>
                           </a:ext>
-                          <a:ext uri="{91240B29-F687-4F45-9708-019B960494DF}">
+                          <a:ext uri="{91240B29-F687-4f45-9708-019B960494DF}">
                             <a14:hiddenLine xmlns:a14="http://schemas.microsoft.com/office/drawing/2010/main" w="9525">
                               <a:solidFill>
                                 <a:srgbClr val="000000"/>
@@ -331,7 +272,7 @@
                             </a14:hiddenLine>
                           </a:ext>
                           <a:ext uri="{FAA26D3D-D897-4be2-8F04-BA451C77F1D7}">
-                            <ma14:placeholderFlag xmlns:ma14="http://schemas.microsoft.com/office/mac/drawingml/2011/main" xmlns:w="http://schemas.openxmlformats.org/wordprocessingml/2006/main" xmlns:w10="urn:schemas-microsoft-com:office:word" xmlns:v="urn:schemas-microsoft-com:vml" xmlns:o="urn:schemas-microsoft-com:office:office" xmlns:mv="urn:schemas-microsoft-com:mac:vml" xmlns:mo="http://schemas.microsoft.com/office/mac/office/2008/main" xmlns=""/>
+                            <ma14:placeholderFlag xmlns:ma14="http://schemas.microsoft.com/office/mac/drawingml/2011/main"/>
                           </a:ext>
                         </a:extLst>
                       </wps:spPr>
@@ -368,9 +309,13 @@
               </wp:anchor>
             </w:drawing>
           </mc:Choice>
-          <mc:Fallback xmlns:mv="urn:schemas-microsoft-com:mac:vml" xmlns:mo="http://schemas.microsoft.com/office/mac/office/2008/main">
+          <mc:Fallback>
             <w:pict>
-              <v:shape id="_x0000_s1027" type="#_x0000_t202" style="position:absolute;margin-left:57.45pt;margin-top:112.3pt;width:456.25pt;height:46.05pt;z-index:251658278;visibility:visible;mso-wrap-style:square;mso-width-percent:0;mso-height-percent:0;mso-wrap-distance-left:9pt;mso-wrap-distance-top:0;mso-wrap-distance-right:9pt;mso-wrap-distance-bottom:0;mso-position-horizontal:absolute;mso-position-horizontal-relative:page;mso-position-vertical:absolute;mso-position-vertical-relative:page;mso-width-percent:0;mso-height-percent:0;mso-width-relative:page;mso-height-relative:page;v-text-anchor:top" o:gfxdata="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" o:allowincell="f" filled="f" stroked="f">
+              <v:shapetype id="_x0000_t202" coordsize="21600,21600" o:spt="202" path="m0,0l0,21600,21600,21600,21600,0xe">
+                <v:stroke joinstyle="miter"/>
+                <v:path gradientshapeok="t" o:connecttype="rect"/>
+              </v:shapetype>
+              <v:shape id="Text Box 25" o:spid="_x0000_s1026" type="#_x0000_t202" style="position:absolute;margin-left:57.45pt;margin-top:112.3pt;width:456.25pt;height:46.05pt;z-index:251658278;visibility:visible;mso-wrap-style:square;mso-width-percent:0;mso-height-percent:0;mso-wrap-distance-left:9pt;mso-wrap-distance-top:0;mso-wrap-distance-right:9pt;mso-wrap-distance-bottom:0;mso-position-horizontal:absolute;mso-position-horizontal-relative:page;mso-position-vertical:absolute;mso-position-vertical-relative:page;mso-width-percent:0;mso-height-percent:0;mso-width-relative:page;mso-height-relative:page;v-text-anchor:top" o:gfxdata="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" o:allowincell="f" filled="f" stroked="f">
                 <v:textbox inset=",0,,0">
                   <w:txbxContent>
                     <w:p>
@@ -445,14 +390,14 @@
                           <a:noFill/>
                         </a:ln>
                         <a:extLst>
-                          <a:ext uri="{909E8E84-426E-40DD-AFC4-6F175D3DCCD1}">
+                          <a:ext uri="{909E8E84-426E-40dd-AFC4-6F175D3DCCD1}">
                             <a14:hiddenFill xmlns:a14="http://schemas.microsoft.com/office/drawing/2010/main">
                               <a:solidFill>
                                 <a:srgbClr val="FFFFFF"/>
                               </a:solidFill>
                             </a14:hiddenFill>
                           </a:ext>
-                          <a:ext uri="{91240B29-F687-4F45-9708-019B960494DF}">
+                          <a:ext uri="{91240B29-F687-4f45-9708-019B960494DF}">
                             <a14:hiddenLine xmlns:a14="http://schemas.microsoft.com/office/drawing/2010/main" w="9525">
                               <a:solidFill>
                                 <a:srgbClr val="000000"/>
@@ -463,10 +408,10 @@
                             </a14:hiddenLine>
                           </a:ext>
                           <a:ext uri="{FAA26D3D-D897-4be2-8F04-BA451C77F1D7}">
-                            <ma14:placeholderFlag xmlns:ma14="http://schemas.microsoft.com/office/mac/drawingml/2011/main" xmlns:w="http://schemas.openxmlformats.org/wordprocessingml/2006/main" xmlns:w10="urn:schemas-microsoft-com:office:word" xmlns:v="urn:schemas-microsoft-com:vml" xmlns:o="urn:schemas-microsoft-com:office:office" xmlns:mv="urn:schemas-microsoft-com:mac:vml" xmlns:mo="http://schemas.microsoft.com/office/mac/office/2008/main" xmlns=""/>
+                            <ma14:placeholderFlag xmlns:ma14="http://schemas.microsoft.com/office/mac/drawingml/2011/main"/>
                           </a:ext>
                           <a:ext uri="{C572A759-6A51-4108-AA02-DFA0A04FC94B}">
-                            <ma14:wrappingTextBoxFlag xmlns:ma14="http://schemas.microsoft.com/office/mac/drawingml/2011/main" xmlns:w="http://schemas.openxmlformats.org/wordprocessingml/2006/main" xmlns:w10="urn:schemas-microsoft-com:office:word" xmlns:v="urn:schemas-microsoft-com:vml" xmlns:o="urn:schemas-microsoft-com:office:office" xmlns:mv="urn:schemas-microsoft-com:mac:vml" xmlns:mo="http://schemas.microsoft.com/office/mac/office/2008/main" xmlns="" val="1"/>
+                            <ma14:wrappingTextBoxFlag xmlns:ma14="http://schemas.microsoft.com/office/mac/drawingml/2011/main" val="1"/>
                           </a:ext>
                         </a:extLst>
                       </wps:spPr>
@@ -596,9 +541,9 @@
               </wp:anchor>
             </w:drawing>
           </mc:Choice>
-          <mc:Fallback xmlns:mv="urn:schemas-microsoft-com:mac:vml" xmlns:mo="http://schemas.microsoft.com/office/mac/office/2008/main">
+          <mc:Fallback>
             <w:pict>
-              <v:shape id="Text Box 26" o:spid="_x0000_s1028" type="#_x0000_t202" style="position:absolute;margin-left:51.45pt;margin-top:167.35pt;width:468.25pt;height:78pt;z-index:251658279;visibility:visible;mso-wrap-style:square;mso-width-percent:0;mso-height-percent:0;mso-wrap-distance-left:9pt;mso-wrap-distance-top:0;mso-wrap-distance-right:9pt;mso-wrap-distance-bottom:0;mso-position-horizontal:absolute;mso-position-horizontal-relative:page;mso-position-vertical:absolute;mso-position-vertical-relative:page;mso-width-percent:0;mso-height-percent:0;mso-width-relative:page;mso-height-relative:page;v-text-anchor:top" o:gfxdata="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" mv:complextextbox="1" o:allowincell="f" filled="f" stroked="f">
+              <v:shape id="Text Box 26" o:spid="_x0000_s1027" type="#_x0000_t202" style="position:absolute;margin-left:51.45pt;margin-top:167.35pt;width:468.25pt;height:78pt;z-index:251658279;visibility:visible;mso-wrap-style:square;mso-width-percent:0;mso-height-percent:0;mso-wrap-distance-left:9pt;mso-wrap-distance-top:0;mso-wrap-distance-right:9pt;mso-wrap-distance-bottom:0;mso-position-horizontal:absolute;mso-position-horizontal-relative:page;mso-position-vertical:absolute;mso-position-vertical-relative:page;mso-width-percent:0;mso-height-percent:0;mso-width-relative:page;mso-height-relative:page;v-text-anchor:top" o:gfxdata="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" mv:complextextbox="1" o:allowincell="f" filled="f" stroked="f">
                 <v:textbox inset=",0,,0">
                   <w:txbxContent>
                     <w:p>
@@ -766,14 +711,14 @@
                           <a:noFill/>
                         </a:ln>
                         <a:extLst>
-                          <a:ext uri="{909E8E84-426E-40DD-AFC4-6F175D3DCCD1}">
+                          <a:ext uri="{909E8E84-426E-40dd-AFC4-6F175D3DCCD1}">
                             <a14:hiddenFill xmlns:a14="http://schemas.microsoft.com/office/drawing/2010/main">
                               <a:solidFill>
                                 <a:srgbClr val="FFFFFF"/>
                               </a:solidFill>
                             </a14:hiddenFill>
                           </a:ext>
-                          <a:ext uri="{91240B29-F687-4F45-9708-019B960494DF}">
+                          <a:ext uri="{91240B29-F687-4f45-9708-019B960494DF}">
                             <a14:hiddenLine xmlns:a14="http://schemas.microsoft.com/office/drawing/2010/main" w="9525">
                               <a:solidFill>
                                 <a:srgbClr val="000000"/>
@@ -784,7 +729,7 @@
                             </a14:hiddenLine>
                           </a:ext>
                           <a:ext uri="{FAA26D3D-D897-4be2-8F04-BA451C77F1D7}">
-                            <ma14:placeholderFlag xmlns:ma14="http://schemas.microsoft.com/office/mac/drawingml/2011/main" xmlns:w="http://schemas.openxmlformats.org/wordprocessingml/2006/main" xmlns:w10="urn:schemas-microsoft-com:office:word" xmlns:v="urn:schemas-microsoft-com:vml" xmlns:o="urn:schemas-microsoft-com:office:office" xmlns:mv="urn:schemas-microsoft-com:mac:vml" xmlns:mo="http://schemas.microsoft.com/office/mac/office/2008/main" xmlns=""/>
+                            <ma14:placeholderFlag xmlns:ma14="http://schemas.microsoft.com/office/mac/drawingml/2011/main"/>
                           </a:ext>
                         </a:extLst>
                       </wps:spPr>
@@ -821,9 +766,9 @@
               </wp:anchor>
             </w:drawing>
           </mc:Choice>
-          <mc:Fallback xmlns:mv="urn:schemas-microsoft-com:mac:vml" xmlns:mo="http://schemas.microsoft.com/office/mac/office/2008/main">
+          <mc:Fallback>
             <w:pict>
-              <v:shape id="Text Box 22" o:spid="_x0000_s1029" type="#_x0000_t202" style="position:absolute;margin-left:285.6pt;margin-top:264.6pt;width:470.4pt;height:41.05pt;z-index:251658258;visibility:visible;mso-wrap-style:square;mso-width-percent:0;mso-height-percent:0;mso-wrap-distance-left:9pt;mso-wrap-distance-top:0;mso-wrap-distance-right:9pt;mso-wrap-distance-bottom:0;mso-position-horizontal:absolute;mso-position-horizontal-relative:page;mso-position-vertical:absolute;mso-position-vertical-relative:page;mso-width-percent:0;mso-height-percent:0;mso-width-relative:page;mso-height-relative:page;v-text-anchor:top" o:gfxdata="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" o:allowincell="f" filled="f" stroked="f">
+              <v:shape id="Text Box 22" o:spid="_x0000_s1028" type="#_x0000_t202" style="position:absolute;margin-left:285.6pt;margin-top:264.6pt;width:470.4pt;height:41.05pt;z-index:251658258;visibility:visible;mso-wrap-style:square;mso-width-percent:0;mso-height-percent:0;mso-wrap-distance-left:9pt;mso-wrap-distance-top:0;mso-wrap-distance-right:9pt;mso-wrap-distance-bottom:0;mso-position-horizontal:absolute;mso-position-horizontal-relative:page;mso-position-vertical:absolute;mso-position-vertical-relative:page;mso-width-percent:0;mso-height-percent:0;mso-width-relative:page;mso-height-relative:page;v-text-anchor:top" o:gfxdata="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" o:allowincell="f" filled="f" stroked="f">
                 <v:textbox inset=",0,,0">
                   <w:txbxContent>
                     <w:p>
@@ -891,7 +836,7 @@
                     </pic:cNvPicPr>
                   </pic:nvPicPr>
                   <pic:blipFill>
-                    <a:blip r:embed="rId9">
+                    <a:blip r:embed="rId10">
                       <a:extLst>
                         <a:ext uri="{28A0092B-C50C-407E-A947-70E740481C1C}">
                           <a14:useLocalDpi xmlns:a14="http://schemas.microsoft.com/office/drawing/2010/main" val="0"/>
@@ -980,14 +925,14 @@
                           <a:noFill/>
                         </a:ln>
                         <a:extLst>
-                          <a:ext uri="{909E8E84-426E-40DD-AFC4-6F175D3DCCD1}">
+                          <a:ext uri="{909E8E84-426E-40dd-AFC4-6F175D3DCCD1}">
                             <a14:hiddenFill xmlns:a14="http://schemas.microsoft.com/office/drawing/2010/main">
                               <a:solidFill>
                                 <a:srgbClr val="FFFFFF"/>
                               </a:solidFill>
                             </a14:hiddenFill>
                           </a:ext>
-                          <a:ext uri="{91240B29-F687-4F45-9708-019B960494DF}">
+                          <a:ext uri="{91240B29-F687-4f45-9708-019B960494DF}">
                             <a14:hiddenLine xmlns:a14="http://schemas.microsoft.com/office/drawing/2010/main" w="9525">
                               <a:solidFill>
                                 <a:srgbClr val="000000"/>
@@ -998,10 +943,10 @@
                             </a14:hiddenLine>
                           </a:ext>
                           <a:ext uri="{FAA26D3D-D897-4be2-8F04-BA451C77F1D7}">
-                            <ma14:placeholderFlag xmlns:ma14="http://schemas.microsoft.com/office/mac/drawingml/2011/main" xmlns:w="http://schemas.openxmlformats.org/wordprocessingml/2006/main" xmlns:w10="urn:schemas-microsoft-com:office:word" xmlns:v="urn:schemas-microsoft-com:vml" xmlns:o="urn:schemas-microsoft-com:office:office" xmlns:mv="urn:schemas-microsoft-com:mac:vml" xmlns:mo="http://schemas.microsoft.com/office/mac/office/2008/main" xmlns=""/>
+                            <ma14:placeholderFlag xmlns:ma14="http://schemas.microsoft.com/office/mac/drawingml/2011/main"/>
                           </a:ext>
                           <a:ext uri="{C572A759-6A51-4108-AA02-DFA0A04FC94B}">
-                            <ma14:wrappingTextBoxFlag xmlns:ma14="http://schemas.microsoft.com/office/mac/drawingml/2011/main" xmlns:w="http://schemas.openxmlformats.org/wordprocessingml/2006/main" xmlns:w10="urn:schemas-microsoft-com:office:word" xmlns:v="urn:schemas-microsoft-com:vml" xmlns:o="urn:schemas-microsoft-com:office:office" xmlns:mv="urn:schemas-microsoft-com:mac:vml" xmlns:mo="http://schemas.microsoft.com/office/mac/office/2008/main" xmlns="" val="1"/>
+                            <ma14:wrappingTextBoxFlag xmlns:ma14="http://schemas.microsoft.com/office/mac/drawingml/2011/main" val="1"/>
                           </a:ext>
                         </a:extLst>
                       </wps:spPr>
@@ -1050,9 +995,9 @@
               </wp:anchor>
             </w:drawing>
           </mc:Choice>
-          <mc:Fallback xmlns:mv="urn:schemas-microsoft-com:mac:vml" xmlns:mo="http://schemas.microsoft.com/office/mac/office/2008/main">
+          <mc:Fallback>
             <w:pict>
-              <v:shape id="Text Box 23" o:spid="_x0000_s1030" type="#_x0000_t202" style="position:absolute;margin-left:113.35pt;margin-top:510.8pt;width:113.25pt;height:26.95pt;z-index:251663407;visibility:visible;mso-wrap-style:square;mso-width-percent:0;mso-height-percent:0;mso-wrap-distance-left:9pt;mso-wrap-distance-top:0;mso-wrap-distance-right:9pt;mso-wrap-distance-bottom:0;mso-position-horizontal:absolute;mso-position-horizontal-relative:page;mso-position-vertical:absolute;mso-position-vertical-relative:page;mso-width-percent:0;mso-height-percent:0;mso-width-relative:page;mso-height-relative:page;v-text-anchor:top" o:gfxdata="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" mv:complextextbox="1" o:allowincell="f" filled="f" stroked="f">
+              <v:shape id="Text Box 23" o:spid="_x0000_s1029" type="#_x0000_t202" style="position:absolute;margin-left:113.35pt;margin-top:510.8pt;width:113.25pt;height:26.95pt;z-index:251663407;visibility:visible;mso-wrap-style:square;mso-width-percent:0;mso-height-percent:0;mso-wrap-distance-left:9pt;mso-wrap-distance-top:0;mso-wrap-distance-right:9pt;mso-wrap-distance-bottom:0;mso-position-horizontal:absolute;mso-position-horizontal-relative:page;mso-position-vertical:absolute;mso-position-vertical-relative:page;mso-width-percent:0;mso-height-percent:0;mso-width-relative:page;mso-height-relative:page;v-text-anchor:top" o:gfxdata="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" mv:complextextbox="1" o:allowincell="f" filled="f" stroked="f">
                 <v:textbox inset=",0,,0">
                   <w:txbxContent>
                     <w:p>
@@ -1141,11 +1086,11 @@
                     </pic:cNvPicPr>
                   </pic:nvPicPr>
                   <pic:blipFill>
-                    <a:blip r:embed="rId10">
+                    <a:blip r:embed="rId11">
                       <a:extLst>
                         <a:ext uri="{BEBA8EAE-BF5A-486C-A8C5-ECC9F3942E4B}">
                           <a14:imgProps xmlns:a14="http://schemas.microsoft.com/office/drawing/2010/main">
-                            <a14:imgLayer r:embed="rId11">
+                            <a14:imgLayer r:embed="rId12">
                               <a14:imgEffect>
                                 <a14:backgroundRemoval t="10000" b="94545" l="9730" r="89730">
                                   <a14:foregroundMark x1="40541" y1="30909" x2="40541" y2="30909"/>
@@ -1269,11 +1214,11 @@
                     </pic:cNvPicPr>
                   </pic:nvPicPr>
                   <pic:blipFill>
-                    <a:blip r:embed="rId12">
+                    <a:blip r:embed="rId13">
                       <a:extLst>
                         <a:ext uri="{BEBA8EAE-BF5A-486C-A8C5-ECC9F3942E4B}">
                           <a14:imgProps xmlns:a14="http://schemas.microsoft.com/office/drawing/2010/main">
-                            <a14:imgLayer r:embed="rId13">
+                            <a14:imgLayer r:embed="rId14">
                               <a14:imgEffect>
                                 <a14:backgroundRemoval t="3769" b="93719" l="1026" r="97507">
                                   <a14:foregroundMark x1="6012" y1="65829" x2="6012" y2="65829"/>
@@ -1376,14 +1321,14 @@
                           <a:noFill/>
                         </a:ln>
                         <a:extLst>
-                          <a:ext uri="{909E8E84-426E-40DD-AFC4-6F175D3DCCD1}">
+                          <a:ext uri="{909E8E84-426E-40dd-AFC4-6F175D3DCCD1}">
                             <a14:hiddenFill xmlns:a14="http://schemas.microsoft.com/office/drawing/2010/main">
                               <a:solidFill>
                                 <a:srgbClr val="FFFFFF"/>
                               </a:solidFill>
                             </a14:hiddenFill>
                           </a:ext>
-                          <a:ext uri="{91240B29-F687-4F45-9708-019B960494DF}">
+                          <a:ext uri="{91240B29-F687-4f45-9708-019B960494DF}">
                             <a14:hiddenLine xmlns:a14="http://schemas.microsoft.com/office/drawing/2010/main" w="9525">
                               <a:solidFill>
                                 <a:srgbClr val="000000"/>
@@ -1394,10 +1339,10 @@
                             </a14:hiddenLine>
                           </a:ext>
                           <a:ext uri="{FAA26D3D-D897-4be2-8F04-BA451C77F1D7}">
-                            <ma14:placeholderFlag xmlns:ma14="http://schemas.microsoft.com/office/mac/drawingml/2011/main" xmlns:w="http://schemas.openxmlformats.org/wordprocessingml/2006/main" xmlns:w10="urn:schemas-microsoft-com:office:word" xmlns:v="urn:schemas-microsoft-com:vml" xmlns:o="urn:schemas-microsoft-com:office:office" xmlns:mv="urn:schemas-microsoft-com:mac:vml" xmlns:mo="http://schemas.microsoft.com/office/mac/office/2008/main" xmlns=""/>
+                            <ma14:placeholderFlag xmlns:ma14="http://schemas.microsoft.com/office/mac/drawingml/2011/main"/>
                           </a:ext>
                           <a:ext uri="{C572A759-6A51-4108-AA02-DFA0A04FC94B}">
-                            <ma14:wrappingTextBoxFlag xmlns:ma14="http://schemas.microsoft.com/office/mac/drawingml/2011/main" xmlns:w="http://schemas.openxmlformats.org/wordprocessingml/2006/main" xmlns:w10="urn:schemas-microsoft-com:office:word" xmlns:v="urn:schemas-microsoft-com:vml" xmlns:o="urn:schemas-microsoft-com:office:office" xmlns:mv="urn:schemas-microsoft-com:mac:vml" xmlns:mo="http://schemas.microsoft.com/office/mac/office/2008/main" xmlns="" val="1"/>
+                            <ma14:wrappingTextBoxFlag xmlns:ma14="http://schemas.microsoft.com/office/mac/drawingml/2011/main" val="1"/>
                           </a:ext>
                         </a:extLst>
                       </wps:spPr>
@@ -1472,9 +1417,9 @@
               </wp:anchor>
             </w:drawing>
           </mc:Choice>
-          <mc:Fallback xmlns:mv="urn:schemas-microsoft-com:mac:vml" xmlns:mo="http://schemas.microsoft.com/office/mac/office/2008/main">
+          <mc:Fallback>
             <w:pict>
-              <v:shape id="_x0000_s1031" type="#_x0000_t202" style="position:absolute;margin-left:294.6pt;margin-top:315.05pt;width:237.4pt;height:183pt;z-index:251658259;visibility:visible;mso-wrap-style:square;mso-width-percent:0;mso-height-percent:0;mso-wrap-distance-left:9pt;mso-wrap-distance-top:0;mso-wrap-distance-right:9pt;mso-wrap-distance-bottom:0;mso-position-horizontal:absolute;mso-position-horizontal-relative:page;mso-position-vertical:absolute;mso-position-vertical-relative:page;mso-width-percent:0;mso-height-percent:0;mso-width-relative:page;mso-height-relative:page;v-text-anchor:top" o:gfxdata="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" mv:complextextbox="1" o:allowincell="f" filled="f" stroked="f">
+              <v:shape id="_x0000_s1030" type="#_x0000_t202" style="position:absolute;margin-left:294.6pt;margin-top:315.05pt;width:237.4pt;height:183pt;z-index:251658259;visibility:visible;mso-wrap-style:square;mso-width-percent:0;mso-height-percent:0;mso-wrap-distance-left:9pt;mso-wrap-distance-top:0;mso-wrap-distance-right:9pt;mso-wrap-distance-bottom:0;mso-position-horizontal:absolute;mso-position-horizontal-relative:page;mso-position-vertical:absolute;mso-position-vertical-relative:page;mso-width-percent:0;mso-height-percent:0;mso-width-relative:page;mso-height-relative:page;v-text-anchor:top" o:gfxdata="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" mv:complextextbox="1" o:allowincell="f" filled="f" stroked="f">
                 <v:textbox inset=",0,,0">
                   <w:txbxContent>
                     <w:p>
@@ -1587,14 +1532,14 @@
                           <a:noFill/>
                         </a:ln>
                         <a:extLst>
-                          <a:ext uri="{909E8E84-426E-40DD-AFC4-6F175D3DCCD1}">
+                          <a:ext uri="{909E8E84-426E-40dd-AFC4-6F175D3DCCD1}">
                             <a14:hiddenFill xmlns:a14="http://schemas.microsoft.com/office/drawing/2010/main">
                               <a:solidFill>
                                 <a:srgbClr val="FFFFFF"/>
                               </a:solidFill>
                             </a14:hiddenFill>
                           </a:ext>
-                          <a:ext uri="{91240B29-F687-4F45-9708-019B960494DF}">
+                          <a:ext uri="{91240B29-F687-4f45-9708-019B960494DF}">
                             <a14:hiddenLine xmlns:a14="http://schemas.microsoft.com/office/drawing/2010/main" w="9525">
                               <a:solidFill>
                                 <a:srgbClr val="000000"/>
@@ -1605,10 +1550,10 @@
                             </a14:hiddenLine>
                           </a:ext>
                           <a:ext uri="{FAA26D3D-D897-4be2-8F04-BA451C77F1D7}">
-                            <ma14:placeholderFlag xmlns:ma14="http://schemas.microsoft.com/office/mac/drawingml/2011/main" xmlns:w="http://schemas.openxmlformats.org/wordprocessingml/2006/main" xmlns:w10="urn:schemas-microsoft-com:office:word" xmlns:v="urn:schemas-microsoft-com:vml" xmlns:o="urn:schemas-microsoft-com:office:office" xmlns:mv="urn:schemas-microsoft-com:mac:vml" xmlns:mo="http://schemas.microsoft.com/office/mac/office/2008/main" xmlns=""/>
+                            <ma14:placeholderFlag xmlns:ma14="http://schemas.microsoft.com/office/mac/drawingml/2011/main"/>
                           </a:ext>
                           <a:ext uri="{C572A759-6A51-4108-AA02-DFA0A04FC94B}">
-                            <ma14:wrappingTextBoxFlag xmlns:ma14="http://schemas.microsoft.com/office/mac/drawingml/2011/main" xmlns:w="http://schemas.openxmlformats.org/wordprocessingml/2006/main" xmlns:w10="urn:schemas-microsoft-com:office:word" xmlns:v="urn:schemas-microsoft-com:vml" xmlns:o="urn:schemas-microsoft-com:office:office" xmlns:mv="urn:schemas-microsoft-com:mac:vml" xmlns:mo="http://schemas.microsoft.com/office/mac/office/2008/main" xmlns="" val="1"/>
+                            <ma14:wrappingTextBoxFlag xmlns:ma14="http://schemas.microsoft.com/office/mac/drawingml/2011/main" val="1"/>
                           </a:ext>
                         </a:extLst>
                       </wps:spPr>
@@ -1691,9 +1636,9 @@
               </wp:anchor>
             </w:drawing>
           </mc:Choice>
-          <mc:Fallback xmlns:mv="urn:schemas-microsoft-com:mac:vml" xmlns:mo="http://schemas.microsoft.com/office/mac/office/2008/main">
+          <mc:Fallback>
             <w:pict>
-              <v:shape id="_x0000_s1032" type="#_x0000_t202" style="position:absolute;margin-left:525.6pt;margin-top:311.9pt;width:230.4pt;height:183pt;z-index:251661359;visibility:visible;mso-wrap-style:square;mso-width-percent:0;mso-height-percent:0;mso-wrap-distance-left:9pt;mso-wrap-distance-top:0;mso-wrap-distance-right:9pt;mso-wrap-distance-bottom:0;mso-position-horizontal:absolute;mso-position-horizontal-relative:page;mso-position-vertical:absolute;mso-position-vertical-relative:page;mso-width-percent:0;mso-height-percent:0;mso-width-relative:page;mso-height-relative:page;v-text-anchor:top" o:gfxdata="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" mv:complextextbox="1" o:allowincell="f" filled="f" stroked="f">
+              <v:shape id="_x0000_s1031" type="#_x0000_t202" style="position:absolute;margin-left:525.6pt;margin-top:311.9pt;width:230.4pt;height:183pt;z-index:251661359;visibility:visible;mso-wrap-style:square;mso-width-percent:0;mso-height-percent:0;mso-wrap-distance-left:9pt;mso-wrap-distance-top:0;mso-wrap-distance-right:9pt;mso-wrap-distance-bottom:0;mso-position-horizontal:absolute;mso-position-horizontal-relative:page;mso-position-vertical:absolute;mso-position-vertical-relative:page;mso-width-percent:0;mso-height-percent:0;mso-width-relative:page;mso-height-relative:page;v-text-anchor:top" o:gfxdata="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" mv:complextextbox="1" o:allowincell="f" filled="f" stroked="f">
                 <v:textbox inset=",0,,0">
                   <w:txbxContent>
                     <w:p>
@@ -1795,7 +1740,7 @@
                     </pic:cNvPicPr>
                   </pic:nvPicPr>
                   <pic:blipFill>
-                    <a:blip r:embed="rId14"/>
+                    <a:blip r:embed="rId15"/>
                     <a:srcRect/>
                     <a:stretch>
                       <a:fillRect/>
@@ -1825,8 +1770,8 @@
       </w:r>
     </w:p>
     <w:sectPr>
-      <w:headerReference w:type="default" r:id="rId15"/>
-      <w:headerReference w:type="first" r:id="rId16"/>
+      <w:headerReference w:type="default" r:id="rId16"/>
+      <w:headerReference w:type="first" r:id="rId17"/>
       <w:pgSz w:w="15840" w:h="12240" w:orient="landscape"/>
       <w:pgMar w:top="720" w:right="720" w:bottom="720" w:left="720" w:header="720" w:footer="720" w:gutter="0"/>
       <w:cols w:space="720"/>
@@ -1837,7 +1782,7 @@
 </file>
 
 <file path=word/endnotes.xml><?xml version="1.0" encoding="utf-8"?>
-<w:endnotes xmlns:wpc="http://schemas.microsoft.com/office/word/2010/wordprocessingCanvas" xmlns:mc="http://schemas.openxmlformats.org/markup-compatibility/2006" xmlns:o="urn:schemas-microsoft-com:office:office" xmlns:r="http://schemas.openxmlformats.org/officeDocument/2006/relationships" xmlns:m="http://schemas.openxmlformats.org/officeDocument/2006/math" xmlns:v="urn:schemas-microsoft-com:vml" xmlns:wp14="http://schemas.microsoft.com/office/word/2010/wordprocessingDrawing" xmlns:wp="http://schemas.openxmlformats.org/drawingml/2006/wordprocessingDrawing" xmlns:w10="urn:schemas-microsoft-com:office:word" xmlns:w="http://schemas.openxmlformats.org/wordprocessingml/2006/main" xmlns:w14="http://schemas.microsoft.com/office/word/2010/wordml" xmlns:wpg="http://schemas.microsoft.com/office/word/2010/wordprocessingGroup" xmlns:wpi="http://schemas.microsoft.com/office/word/2010/wordprocessingInk" xmlns:wne="http://schemas.microsoft.com/office/word/2006/wordml" xmlns:wps="http://schemas.microsoft.com/office/word/2010/wordprocessingShape" mc:Ignorable="w14 wp14">
+<w:endnotes xmlns:wpc="http://schemas.microsoft.com/office/word/2010/wordprocessingCanvas" xmlns:mo="http://schemas.microsoft.com/office/mac/office/2008/main" xmlns:mc="http://schemas.openxmlformats.org/markup-compatibility/2006" xmlns:mv="urn:schemas-microsoft-com:mac:vml" xmlns:o="urn:schemas-microsoft-com:office:office" xmlns:r="http://schemas.openxmlformats.org/officeDocument/2006/relationships" xmlns:m="http://schemas.openxmlformats.org/officeDocument/2006/math" xmlns:v="urn:schemas-microsoft-com:vml" xmlns:wp14="http://schemas.microsoft.com/office/word/2010/wordprocessingDrawing" xmlns:wp="http://schemas.openxmlformats.org/drawingml/2006/wordprocessingDrawing" xmlns:w10="urn:schemas-microsoft-com:office:word" xmlns:w="http://schemas.openxmlformats.org/wordprocessingml/2006/main" xmlns:w14="http://schemas.microsoft.com/office/word/2010/wordml" xmlns:wpg="http://schemas.microsoft.com/office/word/2010/wordprocessingGroup" xmlns:wpi="http://schemas.microsoft.com/office/word/2010/wordprocessingInk" xmlns:wne="http://schemas.microsoft.com/office/word/2006/wordml" xmlns:wps="http://schemas.microsoft.com/office/word/2010/wordprocessingShape" mc:Ignorable="w14 wp14">
   <w:endnote w:type="separator" w:id="-1">
     <w:p>
       <w:r>
@@ -1856,7 +1801,7 @@
 </file>
 
 <file path=word/footnotes.xml><?xml version="1.0" encoding="utf-8"?>
-<w:footnotes xmlns:wpc="http://schemas.microsoft.com/office/word/2010/wordprocessingCanvas" xmlns:mc="http://schemas.openxmlformats.org/markup-compatibility/2006" xmlns:o="urn:schemas-microsoft-com:office:office" xmlns:r="http://schemas.openxmlformats.org/officeDocument/2006/relationships" xmlns:m="http://schemas.openxmlformats.org/officeDocument/2006/math" xmlns:v="urn:schemas-microsoft-com:vml" xmlns:wp14="http://schemas.microsoft.com/office/word/2010/wordprocessingDrawing" xmlns:wp="http://schemas.openxmlformats.org/drawingml/2006/wordprocessingDrawing" xmlns:w10="urn:schemas-microsoft-com:office:word" xmlns:w="http://schemas.openxmlformats.org/wordprocessingml/2006/main" xmlns:w14="http://schemas.microsoft.com/office/word/2010/wordml" xmlns:wpg="http://schemas.microsoft.com/office/word/2010/wordprocessingGroup" xmlns:wpi="http://schemas.microsoft.com/office/word/2010/wordprocessingInk" xmlns:wne="http://schemas.microsoft.com/office/word/2006/wordml" xmlns:wps="http://schemas.microsoft.com/office/word/2010/wordprocessingShape" mc:Ignorable="w14 wp14">
+<w:footnotes xmlns:wpc="http://schemas.microsoft.com/office/word/2010/wordprocessingCanvas" xmlns:mo="http://schemas.microsoft.com/office/mac/office/2008/main" xmlns:mc="http://schemas.openxmlformats.org/markup-compatibility/2006" xmlns:mv="urn:schemas-microsoft-com:mac:vml" xmlns:o="urn:schemas-microsoft-com:office:office" xmlns:r="http://schemas.openxmlformats.org/officeDocument/2006/relationships" xmlns:m="http://schemas.openxmlformats.org/officeDocument/2006/math" xmlns:v="urn:schemas-microsoft-com:vml" xmlns:wp14="http://schemas.microsoft.com/office/word/2010/wordprocessingDrawing" xmlns:wp="http://schemas.openxmlformats.org/drawingml/2006/wordprocessingDrawing" xmlns:w10="urn:schemas-microsoft-com:office:word" xmlns:w="http://schemas.openxmlformats.org/wordprocessingml/2006/main" xmlns:w14="http://schemas.microsoft.com/office/word/2010/wordml" xmlns:wpg="http://schemas.microsoft.com/office/word/2010/wordprocessingGroup" xmlns:wpi="http://schemas.microsoft.com/office/word/2010/wordprocessingInk" xmlns:wne="http://schemas.microsoft.com/office/word/2006/wordml" xmlns:wps="http://schemas.microsoft.com/office/word/2010/wordprocessingShape" mc:Ignorable="w14 wp14">
   <w:footnote w:type="separator" w:id="-1">
     <w:p>
       <w:r>
@@ -1875,7 +1820,7 @@
 </file>
 
 <file path=word/header1.xml><?xml version="1.0" encoding="utf-8"?>
-<w:hdr xmlns:wpc="http://schemas.microsoft.com/office/word/2010/wordprocessingCanvas" xmlns:mc="http://schemas.openxmlformats.org/markup-compatibility/2006" xmlns:o="urn:schemas-microsoft-com:office:office" xmlns:r="http://schemas.openxmlformats.org/officeDocument/2006/relationships" xmlns:m="http://schemas.openxmlformats.org/officeDocument/2006/math" xmlns:v="urn:schemas-microsoft-com:vml" xmlns:wp14="http://schemas.microsoft.com/office/word/2010/wordprocessingDrawing" xmlns:wp="http://schemas.openxmlformats.org/drawingml/2006/wordprocessingDrawing" xmlns:w10="urn:schemas-microsoft-com:office:word" xmlns:w="http://schemas.openxmlformats.org/wordprocessingml/2006/main" xmlns:w14="http://schemas.microsoft.com/office/word/2010/wordml" xmlns:wpg="http://schemas.microsoft.com/office/word/2010/wordprocessingGroup" xmlns:wpi="http://schemas.microsoft.com/office/word/2010/wordprocessingInk" xmlns:wne="http://schemas.microsoft.com/office/word/2006/wordml" xmlns:wps="http://schemas.microsoft.com/office/word/2010/wordprocessingShape" mc:Ignorable="w14 wp14">
+<w:hdr xmlns:wpc="http://schemas.microsoft.com/office/word/2010/wordprocessingCanvas" xmlns:mo="http://schemas.microsoft.com/office/mac/office/2008/main" xmlns:mc="http://schemas.openxmlformats.org/markup-compatibility/2006" xmlns:mv="urn:schemas-microsoft-com:mac:vml" xmlns:o="urn:schemas-microsoft-com:office:office" xmlns:r="http://schemas.openxmlformats.org/officeDocument/2006/relationships" xmlns:m="http://schemas.openxmlformats.org/officeDocument/2006/math" xmlns:v="urn:schemas-microsoft-com:vml" xmlns:wp14="http://schemas.microsoft.com/office/word/2010/wordprocessingDrawing" xmlns:wp="http://schemas.openxmlformats.org/drawingml/2006/wordprocessingDrawing" xmlns:w10="urn:schemas-microsoft-com:office:word" xmlns:w="http://schemas.openxmlformats.org/wordprocessingml/2006/main" xmlns:w14="http://schemas.microsoft.com/office/word/2010/wordml" xmlns:wpg="http://schemas.microsoft.com/office/word/2010/wordprocessingGroup" xmlns:wpi="http://schemas.microsoft.com/office/word/2010/wordprocessingInk" xmlns:wne="http://schemas.microsoft.com/office/word/2006/wordml" xmlns:wps="http://schemas.microsoft.com/office/word/2010/wordprocessingShape" mc:Ignorable="w14 wp14">
   <w:p>
     <w:pPr>
       <w:pStyle w:val="Header"/>
@@ -1938,7 +1883,7 @@
                       </a:ln>
                       <a:effectLst/>
                       <a:extLst>
-                        <a:ext uri="{91240B29-F687-4F45-9708-019B960494DF}">
+                        <a:ext uri="{91240B29-F687-4f45-9708-019B960494DF}">
                           <a14:hiddenLine xmlns:a14="http://schemas.microsoft.com/office/drawing/2010/main" w="19050">
                             <a:solidFill>
                               <a:srgbClr val="4A7EBB"/>
@@ -1948,7 +1893,7 @@
                             <a:tailEnd/>
                           </a14:hiddenLine>
                         </a:ext>
-                        <a:ext uri="{AF507438-7753-43E0-B8FC-AC1667EBCBE1}">
+                        <a:ext uri="{AF507438-7753-43e0-B8FC-AC1667EBCBE1}">
                           <a14:hiddenEffects xmlns:a14="http://schemas.microsoft.com/office/drawing/2010/main">
                             <a:effectLst>
                               <a:outerShdw blurRad="38100" dist="25400" dir="5400000" algn="ctr" rotWithShape="0">
@@ -1976,7 +1921,7 @@
             </wp:anchor>
           </w:drawing>
         </mc:Choice>
-        <mc:Fallback xmlns:mv="urn:schemas-microsoft-com:mac:vml" xmlns:mo="http://schemas.microsoft.com/office/mac/office/2008/main">
+        <mc:Fallback>
           <w:pict>
             <v:rect id="Rectangle 5" o:spid="_x0000_s1026" style="position:absolute;margin-left:36pt;margin-top:135.35pt;width:10in;height:441pt;z-index:251658240;visibility:visible;mso-wrap-style:square;mso-width-percent:0;mso-height-percent:0;mso-wrap-distance-left:9pt;mso-wrap-distance-top:0;mso-wrap-distance-right:9pt;mso-wrap-distance-bottom:0;mso-position-horizontal:absolute;mso-position-horizontal-relative:page;mso-position-vertical:absolute;mso-position-vertical-relative:page;mso-width-percent:0;mso-height-percent:0;mso-width-relative:page;mso-height-relative:page;v-text-anchor:top" o:gfxdata="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" o:allowincell="f" fillcolor="#9cc542 [3214]" stroked="f" strokecolor="#4a7ebb" strokeweight="1.5pt">
               <v:fill color2="#6fa41c [3215]" focus="100%" type="gradient"/>
@@ -1993,7 +1938,7 @@
 </file>
 
 <file path=word/header2.xml><?xml version="1.0" encoding="utf-8"?>
-<w:hdr xmlns:wpc="http://schemas.microsoft.com/office/word/2010/wordprocessingCanvas" xmlns:mc="http://schemas.openxmlformats.org/markup-compatibility/2006" xmlns:o="urn:schemas-microsoft-com:office:office" xmlns:r="http://schemas.openxmlformats.org/officeDocument/2006/relationships" xmlns:m="http://schemas.openxmlformats.org/officeDocument/2006/math" xmlns:v="urn:schemas-microsoft-com:vml" xmlns:wp14="http://schemas.microsoft.com/office/word/2010/wordprocessingDrawing" xmlns:wp="http://schemas.openxmlformats.org/drawingml/2006/wordprocessingDrawing" xmlns:w10="urn:schemas-microsoft-com:office:word" xmlns:w="http://schemas.openxmlformats.org/wordprocessingml/2006/main" xmlns:w14="http://schemas.microsoft.com/office/word/2010/wordml" xmlns:wpg="http://schemas.microsoft.com/office/word/2010/wordprocessingGroup" xmlns:wpi="http://schemas.microsoft.com/office/word/2010/wordprocessingInk" xmlns:wne="http://schemas.microsoft.com/office/word/2006/wordml" xmlns:wps="http://schemas.microsoft.com/office/word/2010/wordprocessingShape" mc:Ignorable="w14 wp14">
+<w:hdr xmlns:wpc="http://schemas.microsoft.com/office/word/2010/wordprocessingCanvas" xmlns:mo="http://schemas.microsoft.com/office/mac/office/2008/main" xmlns:mc="http://schemas.openxmlformats.org/markup-compatibility/2006" xmlns:mv="urn:schemas-microsoft-com:mac:vml" xmlns:o="urn:schemas-microsoft-com:office:office" xmlns:r="http://schemas.openxmlformats.org/officeDocument/2006/relationships" xmlns:m="http://schemas.openxmlformats.org/officeDocument/2006/math" xmlns:v="urn:schemas-microsoft-com:vml" xmlns:wp14="http://schemas.microsoft.com/office/word/2010/wordprocessingDrawing" xmlns:wp="http://schemas.openxmlformats.org/drawingml/2006/wordprocessingDrawing" xmlns:w10="urn:schemas-microsoft-com:office:word" xmlns:w="http://schemas.openxmlformats.org/wordprocessingml/2006/main" xmlns:w14="http://schemas.microsoft.com/office/word/2010/wordml" xmlns:wpg="http://schemas.microsoft.com/office/word/2010/wordprocessingGroup" xmlns:wpi="http://schemas.microsoft.com/office/word/2010/wordprocessingInk" xmlns:wne="http://schemas.microsoft.com/office/word/2006/wordml" xmlns:wps="http://schemas.microsoft.com/office/word/2010/wordprocessingShape" mc:Ignorable="w14 wp14">
   <w:p>
     <w:pPr>
       <w:pStyle w:val="Header"/>
@@ -2056,7 +2001,7 @@
                       </a:ln>
                       <a:effectLst/>
                       <a:extLst>
-                        <a:ext uri="{91240B29-F687-4F45-9708-019B960494DF}">
+                        <a:ext uri="{91240B29-F687-4f45-9708-019B960494DF}">
                           <a14:hiddenLine xmlns:a14="http://schemas.microsoft.com/office/drawing/2010/main" w="19050">
                             <a:solidFill>
                               <a:srgbClr val="4A7EBB"/>
@@ -2066,7 +2011,7 @@
                             <a:tailEnd/>
                           </a14:hiddenLine>
                         </a:ext>
-                        <a:ext uri="{AF507438-7753-43E0-B8FC-AC1667EBCBE1}">
+                        <a:ext uri="{AF507438-7753-43e0-B8FC-AC1667EBCBE1}">
                           <a14:hiddenEffects xmlns:a14="http://schemas.microsoft.com/office/drawing/2010/main">
                             <a:effectLst>
                               <a:outerShdw blurRad="38100" dist="25400" dir="5400000" algn="ctr" rotWithShape="0">
@@ -2094,7 +2039,7 @@
             </wp:anchor>
           </w:drawing>
         </mc:Choice>
-        <mc:Fallback xmlns:mv="urn:schemas-microsoft-com:mac:vml" xmlns:mo="http://schemas.microsoft.com/office/mac/office/2008/main">
+        <mc:Fallback>
           <w:pict>
             <v:rect id="Rectangle 4" o:spid="_x0000_s1026" style="position:absolute;margin-left:553.25pt;margin-top:36pt;width:203.75pt;height:536.4pt;z-index:251658236;visibility:visible;mso-wrap-style:square;mso-width-percent:0;mso-height-percent:0;mso-wrap-distance-left:9pt;mso-wrap-distance-top:0;mso-wrap-distance-right:9pt;mso-wrap-distance-bottom:0;mso-position-horizontal:absolute;mso-position-horizontal-relative:page;mso-position-vertical:absolute;mso-position-vertical-relative:page;mso-width-percent:0;mso-height-percent:0;mso-width-relative:page;mso-height-relative:page;v-text-anchor:top" o:gfxdata="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" o:allowincell="f" fillcolor="#9cc542 [3214]" stroked="f" strokecolor="#4a7ebb" strokeweight="1.5pt">
               <v:fill color2="#6fa41c [3215]" focus="100%" type="gradient"/>
@@ -2164,7 +2109,7 @@
                       </a:ln>
                       <a:effectLst/>
                       <a:extLst>
-                        <a:ext uri="{91240B29-F687-4F45-9708-019B960494DF}">
+                        <a:ext uri="{91240B29-F687-4f45-9708-019B960494DF}">
                           <a14:hiddenLine xmlns:a14="http://schemas.microsoft.com/office/drawing/2010/main" w="19050">
                             <a:solidFill>
                               <a:srgbClr val="4A7EBB"/>
@@ -2174,7 +2119,7 @@
                             <a:tailEnd/>
                           </a14:hiddenLine>
                         </a:ext>
-                        <a:ext uri="{AF507438-7753-43E0-B8FC-AC1667EBCBE1}">
+                        <a:ext uri="{AF507438-7753-43e0-B8FC-AC1667EBCBE1}">
                           <a14:hiddenEffects xmlns:a14="http://schemas.microsoft.com/office/drawing/2010/main">
                             <a:effectLst>
                               <a:outerShdw blurRad="38100" dist="25400" dir="5400000" algn="ctr" rotWithShape="0">
@@ -2202,7 +2147,7 @@
             </wp:anchor>
           </w:drawing>
         </mc:Choice>
-        <mc:Fallback xmlns:mv="urn:schemas-microsoft-com:mac:vml" xmlns:mo="http://schemas.microsoft.com/office/mac/office/2008/main">
+        <mc:Fallback>
           <w:pict>
             <v:rect id="Rectangle 3" o:spid="_x0000_s1026" style="position:absolute;margin-left:295.1pt;margin-top:36pt;width:203.75pt;height:536.4pt;z-index:251658235;visibility:visible;mso-wrap-style:square;mso-width-percent:0;mso-height-percent:0;mso-wrap-distance-left:9pt;mso-wrap-distance-top:0;mso-wrap-distance-right:9pt;mso-wrap-distance-bottom:0;mso-position-horizontal:absolute;mso-position-horizontal-relative:page;mso-position-vertical:absolute;mso-position-vertical-relative:page;mso-width-percent:0;mso-height-percent:0;mso-width-relative:page;mso-height-relative:page;v-text-anchor:top" o:gfxdata="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" o:allowincell="f" fillcolor="#9cc542 [3214]" stroked="f" strokecolor="#4a7ebb" strokeweight="1.5pt">
               <v:fill color2="#6fa41c [3215]" focus="100%" type="gradient"/>
@@ -2272,7 +2217,7 @@
                       </a:ln>
                       <a:effectLst/>
                       <a:extLst>
-                        <a:ext uri="{91240B29-F687-4F45-9708-019B960494DF}">
+                        <a:ext uri="{91240B29-F687-4f45-9708-019B960494DF}">
                           <a14:hiddenLine xmlns:a14="http://schemas.microsoft.com/office/drawing/2010/main" w="19050">
                             <a:solidFill>
                               <a:srgbClr val="4A7EBB"/>
@@ -2282,7 +2227,7 @@
                             <a:tailEnd/>
                           </a14:hiddenLine>
                         </a:ext>
-                        <a:ext uri="{AF507438-7753-43E0-B8FC-AC1667EBCBE1}">
+                        <a:ext uri="{AF507438-7753-43e0-B8FC-AC1667EBCBE1}">
                           <a14:hiddenEffects xmlns:a14="http://schemas.microsoft.com/office/drawing/2010/main">
                             <a:effectLst>
                               <a:outerShdw blurRad="38100" dist="25400" dir="5400000" algn="ctr" rotWithShape="0">
@@ -2310,7 +2255,7 @@
             </wp:anchor>
           </w:drawing>
         </mc:Choice>
-        <mc:Fallback xmlns:mv="urn:schemas-microsoft-com:mac:vml" xmlns:mo="http://schemas.microsoft.com/office/mac/office/2008/main">
+        <mc:Fallback>
           <w:pict>
             <v:rect id="Rectangle 2" o:spid="_x0000_s1026" style="position:absolute;margin-left:36pt;margin-top:36pt;width:203.75pt;height:536.4pt;z-index:251658238;visibility:visible;mso-wrap-style:square;mso-width-percent:0;mso-height-percent:0;mso-wrap-distance-left:9pt;mso-wrap-distance-top:0;mso-wrap-distance-right:9pt;mso-wrap-distance-bottom:0;mso-position-horizontal:absolute;mso-position-horizontal-relative:page;mso-position-vertical:absolute;mso-position-vertical-relative:page;mso-width-percent:0;mso-height-percent:0;mso-width-relative:page;mso-height-relative:page;v-text-anchor:top" o:gfxdata="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" o:allowincell="f" fillcolor="#9cc542 [3214]" stroked="f" strokecolor="#4a7ebb" strokeweight="1.5pt">
               <v:fill color2="#6fa41c [3215]" focus="100%" type="gradient"/>
@@ -2327,7 +2272,7 @@
 </file>
 
 <file path=word/numbering.xml><?xml version="1.0" encoding="utf-8"?>
-<w:numbering xmlns:wpc="http://schemas.microsoft.com/office/word/2010/wordprocessingCanvas" xmlns:mc="http://schemas.openxmlformats.org/markup-compatibility/2006" xmlns:o="urn:schemas-microsoft-com:office:office" xmlns:r="http://schemas.openxmlformats.org/officeDocument/2006/relationships" xmlns:m="http://schemas.openxmlformats.org/officeDocument/2006/math" xmlns:v="urn:schemas-microsoft-com:vml" xmlns:wp14="http://schemas.microsoft.com/office/word/2010/wordprocessingDrawing" xmlns:wp="http://schemas.openxmlformats.org/drawingml/2006/wordprocessingDrawing" xmlns:w10="urn:schemas-microsoft-com:office:word" xmlns:w="http://schemas.openxmlformats.org/wordprocessingml/2006/main" xmlns:w14="http://schemas.microsoft.com/office/word/2010/wordml" xmlns:wpg="http://schemas.microsoft.com/office/word/2010/wordprocessingGroup" xmlns:wpi="http://schemas.microsoft.com/office/word/2010/wordprocessingInk" xmlns:wne="http://schemas.microsoft.com/office/word/2006/wordml" xmlns:wps="http://schemas.microsoft.com/office/word/2010/wordprocessingShape" mc:Ignorable="w14 wp14">
+<w:numbering xmlns:wpc="http://schemas.microsoft.com/office/word/2010/wordprocessingCanvas" xmlns:mo="http://schemas.microsoft.com/office/mac/office/2008/main" xmlns:mc="http://schemas.openxmlformats.org/markup-compatibility/2006" xmlns:mv="urn:schemas-microsoft-com:mac:vml" xmlns:o="urn:schemas-microsoft-com:office:office" xmlns:r="http://schemas.openxmlformats.org/officeDocument/2006/relationships" xmlns:m="http://schemas.openxmlformats.org/officeDocument/2006/math" xmlns:v="urn:schemas-microsoft-com:vml" xmlns:wp14="http://schemas.microsoft.com/office/word/2010/wordprocessingDrawing" xmlns:wp="http://schemas.openxmlformats.org/drawingml/2006/wordprocessingDrawing" xmlns:w10="urn:schemas-microsoft-com:office:word" xmlns:w="http://schemas.openxmlformats.org/wordprocessingml/2006/main" xmlns:w14="http://schemas.microsoft.com/office/word/2010/wordml" xmlns:wpg="http://schemas.microsoft.com/office/word/2010/wordprocessingGroup" xmlns:wpi="http://schemas.microsoft.com/office/word/2010/wordprocessingInk" xmlns:wne="http://schemas.microsoft.com/office/word/2006/wordml" xmlns:wps="http://schemas.microsoft.com/office/word/2010/wordprocessingShape" mc:Ignorable="w14 wp14">
   <w:abstractNum w:abstractNumId="0">
     <w:nsid w:val="FFFFFF1D"/>
     <w:multiLevelType w:val="multilevel"/>
@@ -2487,7 +2432,7 @@
     </w:rPrDefault>
     <w:pPrDefault/>
   </w:docDefaults>
-  <w:latentStyles w:defLockedState="0" w:defUIPriority="0" w:defSemiHidden="0" w:defUnhideWhenUsed="0" w:defQFormat="0" w:count="267">
+  <w:latentStyles w:defLockedState="0" w:defUIPriority="0" w:defSemiHidden="0" w:defUnhideWhenUsed="0" w:defQFormat="0" w:count="276">
     <w:lsdException w:name="Normal" w:qFormat="1"/>
     <w:lsdException w:name="heading 1" w:uiPriority="9" w:qFormat="1"/>
     <w:lsdException w:name="heading 2" w:uiPriority="9" w:qFormat="1"/>
@@ -2974,7 +2919,7 @@
 </file>
 
 <file path=word/stylesWithEffects.xml><?xml version="1.0" encoding="utf-8"?>
-<w:styles xmlns:wpc="http://schemas.microsoft.com/office/word/2010/wordprocessingCanvas" xmlns:mc="http://schemas.openxmlformats.org/markup-compatibility/2006" xmlns:o="urn:schemas-microsoft-com:office:office" xmlns:r="http://schemas.openxmlformats.org/officeDocument/2006/relationships" xmlns:m="http://schemas.openxmlformats.org/officeDocument/2006/math" xmlns:v="urn:schemas-microsoft-com:vml" xmlns:wp14="http://schemas.microsoft.com/office/word/2010/wordprocessingDrawing" xmlns:wp="http://schemas.openxmlformats.org/drawingml/2006/wordprocessingDrawing" xmlns:w10="urn:schemas-microsoft-com:office:word" xmlns:w="http://schemas.openxmlformats.org/wordprocessingml/2006/main" xmlns:w14="http://schemas.microsoft.com/office/word/2010/wordml" xmlns:wpg="http://schemas.microsoft.com/office/word/2010/wordprocessingGroup" xmlns:wpi="http://schemas.microsoft.com/office/word/2010/wordprocessingInk" xmlns:wne="http://schemas.microsoft.com/office/word/2006/wordml" xmlns:wps="http://schemas.microsoft.com/office/word/2010/wordprocessingShape" mc:Ignorable="w14 wp14">
+<w:styles xmlns:wpc="http://schemas.microsoft.com/office/word/2010/wordprocessingCanvas" xmlns:mo="http://schemas.microsoft.com/office/mac/office/2008/main" xmlns:mc="http://schemas.openxmlformats.org/markup-compatibility/2006" xmlns:mv="urn:schemas-microsoft-com:mac:vml" xmlns:o="urn:schemas-microsoft-com:office:office" xmlns:r="http://schemas.openxmlformats.org/officeDocument/2006/relationships" xmlns:m="http://schemas.openxmlformats.org/officeDocument/2006/math" xmlns:v="urn:schemas-microsoft-com:vml" xmlns:wp14="http://schemas.microsoft.com/office/word/2010/wordprocessingDrawing" xmlns:wp="http://schemas.openxmlformats.org/drawingml/2006/wordprocessingDrawing" xmlns:w10="urn:schemas-microsoft-com:office:word" xmlns:w="http://schemas.openxmlformats.org/wordprocessingml/2006/main" xmlns:w14="http://schemas.microsoft.com/office/word/2010/wordml" xmlns:wpg="http://schemas.microsoft.com/office/word/2010/wordprocessingGroup" xmlns:wpi="http://schemas.microsoft.com/office/word/2010/wordprocessingInk" xmlns:wne="http://schemas.microsoft.com/office/word/2006/wordml" xmlns:wps="http://schemas.microsoft.com/office/word/2010/wordprocessingShape" mc:Ignorable="w14 wp14">
   <w:docDefaults>
     <w:rPrDefault>
       <w:rPr>
@@ -2986,7 +2931,7 @@
     </w:rPrDefault>
     <w:pPrDefault/>
   </w:docDefaults>
-  <w:latentStyles w:defLockedState="0" w:defUIPriority="0" w:defSemiHidden="0" w:defUnhideWhenUsed="0" w:defQFormat="0" w:count="267">
+  <w:latentStyles w:defLockedState="0" w:defUIPriority="0" w:defSemiHidden="0" w:defUnhideWhenUsed="0" w:defQFormat="0" w:count="276">
     <w:lsdException w:name="Normal" w:qFormat="1"/>
     <w:lsdException w:name="heading 1" w:uiPriority="9" w:qFormat="1"/>
     <w:lsdException w:name="heading 2" w:uiPriority="9" w:qFormat="1"/>

</xml_diff>